<commit_message>
Testes manuais mobile adicionados
</commit_message>
<xml_diff>
--- a/Sistema/003-Teste/Testes-IT01/TEM - Login mobile.docx
+++ b/Sistema/003-Teste/Testes-IT01/TEM - Login mobile.docx
@@ -317,7 +317,7 @@
         <w:tblStyle w:val="Table102"/>
         <w:tblW w:w="9854" w:type="dxa"/>
         <w:jc w:val="left"/>
-        <w:tblInd w:w="-145" w:type="dxa"/>
+        <w:tblInd w:w="-150" w:type="dxa"/>
         <w:tblBorders>
           <w:top w:val="single" w:sz="4" w:space="0" w:color="000001"/>
           <w:left w:val="single" w:sz="4" w:space="0" w:color="000001"/>
@@ -328,7 +328,7 @@
         </w:tblBorders>
         <w:tblCellMar>
           <w:top w:w="0" w:type="dxa"/>
-          <w:left w:w="73" w:type="dxa"/>
+          <w:left w:w="68" w:type="dxa"/>
           <w:bottom w:w="0" w:type="dxa"/>
           <w:right w:w="108" w:type="dxa"/>
         </w:tblCellMar>
@@ -356,7 +356,7 @@
             </w:tcBorders>
             <w:shd w:fill="000000"/>
             <w:tcMar>
-              <w:left w:w="73" w:type="dxa"/>
+              <w:left w:w="68" w:type="dxa"/>
             </w:tcMar>
           </w:tcPr>
           <w:p>
@@ -422,7 +422,7 @@
             </w:tcBorders>
             <w:shd w:fill="BFBFBF"/>
             <w:tcMar>
-              <w:left w:w="68" w:type="dxa"/>
+              <w:left w:w="63" w:type="dxa"/>
             </w:tcMar>
           </w:tcPr>
           <w:p>
@@ -454,7 +454,7 @@
             </w:tcBorders>
             <w:shd w:fill="BFBFBF"/>
             <w:tcMar>
-              <w:left w:w="68" w:type="dxa"/>
+              <w:left w:w="63" w:type="dxa"/>
             </w:tcMar>
           </w:tcPr>
           <w:p>
@@ -486,7 +486,7 @@
             </w:tcBorders>
             <w:shd w:fill="BFBFBF"/>
             <w:tcMar>
-              <w:left w:w="68" w:type="dxa"/>
+              <w:left w:w="63" w:type="dxa"/>
             </w:tcMar>
           </w:tcPr>
           <w:p>
@@ -551,7 +551,7 @@
             </w:tcBorders>
             <w:shd w:fill="auto" w:val="clear"/>
             <w:tcMar>
-              <w:left w:w="68" w:type="dxa"/>
+              <w:left w:w="63" w:type="dxa"/>
             </w:tcMar>
           </w:tcPr>
           <w:p>
@@ -582,7 +582,7 @@
             </w:tcBorders>
             <w:shd w:fill="auto" w:val="clear"/>
             <w:tcMar>
-              <w:left w:w="68" w:type="dxa"/>
+              <w:left w:w="63" w:type="dxa"/>
             </w:tcMar>
           </w:tcPr>
           <w:p>
@@ -616,7 +616,7 @@
             </w:tcBorders>
             <w:shd w:fill="auto" w:val="clear"/>
             <w:tcMar>
-              <w:left w:w="68" w:type="dxa"/>
+              <w:left w:w="63" w:type="dxa"/>
             </w:tcMar>
           </w:tcPr>
           <w:p>
@@ -680,7 +680,7 @@
             </w:tcBorders>
             <w:shd w:fill="auto" w:val="clear"/>
             <w:tcMar>
-              <w:left w:w="68" w:type="dxa"/>
+              <w:left w:w="63" w:type="dxa"/>
             </w:tcMar>
           </w:tcPr>
           <w:p>
@@ -714,7 +714,7 @@
             </w:tcBorders>
             <w:shd w:fill="auto" w:val="clear"/>
             <w:tcMar>
-              <w:left w:w="68" w:type="dxa"/>
+              <w:left w:w="63" w:type="dxa"/>
             </w:tcMar>
           </w:tcPr>
           <w:p>
@@ -744,6 +744,13 @@
               </w:rPr>
               <w:t>-user</w:t>
             </w:r>
+            <w:r>
+              <w:rPr>
+                <w:sz w:val="20"/>
+                <w:szCs w:val="20"/>
+              </w:rPr>
+              <w:t>123</w:t>
+            </w:r>
           </w:p>
         </w:tc>
         <w:tc>
@@ -759,7 +766,7 @@
             </w:tcBorders>
             <w:shd w:fill="auto" w:val="clear"/>
             <w:tcMar>
-              <w:left w:w="68" w:type="dxa"/>
+              <w:left w:w="63" w:type="dxa"/>
             </w:tcMar>
           </w:tcPr>
           <w:p>
@@ -799,7 +806,7 @@
         <w:tblStyle w:val="Table102"/>
         <w:tblW w:w="9854" w:type="dxa"/>
         <w:jc w:val="left"/>
-        <w:tblInd w:w="-145" w:type="dxa"/>
+        <w:tblInd w:w="-150" w:type="dxa"/>
         <w:tblBorders>
           <w:top w:val="single" w:sz="4" w:space="0" w:color="000001"/>
           <w:left w:val="single" w:sz="4" w:space="0" w:color="000001"/>
@@ -810,7 +817,7 @@
         </w:tblBorders>
         <w:tblCellMar>
           <w:top w:w="0" w:type="dxa"/>
-          <w:left w:w="73" w:type="dxa"/>
+          <w:left w:w="68" w:type="dxa"/>
           <w:bottom w:w="0" w:type="dxa"/>
           <w:right w:w="108" w:type="dxa"/>
         </w:tblCellMar>
@@ -838,7 +845,7 @@
             </w:tcBorders>
             <w:shd w:fill="000000"/>
             <w:tcMar>
-              <w:left w:w="73" w:type="dxa"/>
+              <w:left w:w="68" w:type="dxa"/>
             </w:tcMar>
           </w:tcPr>
           <w:p>
@@ -904,7 +911,7 @@
             </w:tcBorders>
             <w:shd w:fill="BFBFBF"/>
             <w:tcMar>
-              <w:left w:w="68" w:type="dxa"/>
+              <w:left w:w="63" w:type="dxa"/>
             </w:tcMar>
           </w:tcPr>
           <w:p>
@@ -936,7 +943,7 @@
             </w:tcBorders>
             <w:shd w:fill="BFBFBF"/>
             <w:tcMar>
-              <w:left w:w="68" w:type="dxa"/>
+              <w:left w:w="63" w:type="dxa"/>
             </w:tcMar>
           </w:tcPr>
           <w:p>
@@ -968,7 +975,7 @@
             </w:tcBorders>
             <w:shd w:fill="BFBFBF"/>
             <w:tcMar>
-              <w:left w:w="68" w:type="dxa"/>
+              <w:left w:w="63" w:type="dxa"/>
             </w:tcMar>
           </w:tcPr>
           <w:p>
@@ -1036,7 +1043,7 @@
             </w:tcBorders>
             <w:shd w:fill="auto" w:val="clear"/>
             <w:tcMar>
-              <w:left w:w="68" w:type="dxa"/>
+              <w:left w:w="63" w:type="dxa"/>
             </w:tcMar>
           </w:tcPr>
           <w:p>
@@ -1067,7 +1074,7 @@
             </w:tcBorders>
             <w:shd w:fill="auto" w:val="clear"/>
             <w:tcMar>
-              <w:left w:w="68" w:type="dxa"/>
+              <w:left w:w="63" w:type="dxa"/>
             </w:tcMar>
           </w:tcPr>
           <w:p>
@@ -1101,7 +1108,7 @@
             </w:tcBorders>
             <w:shd w:fill="auto" w:val="clear"/>
             <w:tcMar>
-              <w:left w:w="68" w:type="dxa"/>
+              <w:left w:w="63" w:type="dxa"/>
             </w:tcMar>
           </w:tcPr>
           <w:p>
@@ -1165,7 +1172,7 @@
             </w:tcBorders>
             <w:shd w:fill="auto" w:val="clear"/>
             <w:tcMar>
-              <w:left w:w="68" w:type="dxa"/>
+              <w:left w:w="63" w:type="dxa"/>
             </w:tcMar>
           </w:tcPr>
           <w:p>
@@ -1199,7 +1206,7 @@
             </w:tcBorders>
             <w:shd w:fill="auto" w:val="clear"/>
             <w:tcMar>
-              <w:left w:w="68" w:type="dxa"/>
+              <w:left w:w="63" w:type="dxa"/>
             </w:tcMar>
           </w:tcPr>
           <w:p>
@@ -1244,7 +1251,7 @@
             </w:tcBorders>
             <w:shd w:fill="auto" w:val="clear"/>
             <w:tcMar>
-              <w:left w:w="68" w:type="dxa"/>
+              <w:left w:w="63" w:type="dxa"/>
             </w:tcMar>
           </w:tcPr>
           <w:p>
@@ -1278,7 +1285,7 @@
         <w:tblStyle w:val="Table102"/>
         <w:tblW w:w="9854" w:type="dxa"/>
         <w:jc w:val="left"/>
-        <w:tblInd w:w="-145" w:type="dxa"/>
+        <w:tblInd w:w="-150" w:type="dxa"/>
         <w:tblBorders>
           <w:top w:val="single" w:sz="4" w:space="0" w:color="000001"/>
           <w:left w:val="single" w:sz="4" w:space="0" w:color="000001"/>
@@ -1289,7 +1296,7 @@
         </w:tblBorders>
         <w:tblCellMar>
           <w:top w:w="0" w:type="dxa"/>
-          <w:left w:w="73" w:type="dxa"/>
+          <w:left w:w="68" w:type="dxa"/>
           <w:bottom w:w="0" w:type="dxa"/>
           <w:right w:w="108" w:type="dxa"/>
         </w:tblCellMar>
@@ -1317,7 +1324,7 @@
             </w:tcBorders>
             <w:shd w:fill="000000"/>
             <w:tcMar>
-              <w:left w:w="73" w:type="dxa"/>
+              <w:left w:w="68" w:type="dxa"/>
             </w:tcMar>
           </w:tcPr>
           <w:p>
@@ -1383,7 +1390,7 @@
             </w:tcBorders>
             <w:shd w:fill="BFBFBF"/>
             <w:tcMar>
-              <w:left w:w="68" w:type="dxa"/>
+              <w:left w:w="63" w:type="dxa"/>
             </w:tcMar>
           </w:tcPr>
           <w:p>
@@ -1415,7 +1422,7 @@
             </w:tcBorders>
             <w:shd w:fill="BFBFBF"/>
             <w:tcMar>
-              <w:left w:w="68" w:type="dxa"/>
+              <w:left w:w="63" w:type="dxa"/>
             </w:tcMar>
           </w:tcPr>
           <w:p>
@@ -1447,7 +1454,7 @@
             </w:tcBorders>
             <w:shd w:fill="BFBFBF"/>
             <w:tcMar>
-              <w:left w:w="68" w:type="dxa"/>
+              <w:left w:w="63" w:type="dxa"/>
             </w:tcMar>
           </w:tcPr>
           <w:p>
@@ -1515,7 +1522,7 @@
             </w:tcBorders>
             <w:shd w:fill="auto" w:val="clear"/>
             <w:tcMar>
-              <w:left w:w="68" w:type="dxa"/>
+              <w:left w:w="63" w:type="dxa"/>
             </w:tcMar>
           </w:tcPr>
           <w:p>
@@ -1546,7 +1553,7 @@
             </w:tcBorders>
             <w:shd w:fill="auto" w:val="clear"/>
             <w:tcMar>
-              <w:left w:w="68" w:type="dxa"/>
+              <w:left w:w="63" w:type="dxa"/>
             </w:tcMar>
           </w:tcPr>
           <w:p>
@@ -1580,7 +1587,7 @@
             </w:tcBorders>
             <w:shd w:fill="auto" w:val="clear"/>
             <w:tcMar>
-              <w:left w:w="68" w:type="dxa"/>
+              <w:left w:w="63" w:type="dxa"/>
             </w:tcMar>
           </w:tcPr>
           <w:p>
@@ -1644,7 +1651,7 @@
             </w:tcBorders>
             <w:shd w:fill="auto" w:val="clear"/>
             <w:tcMar>
-              <w:left w:w="68" w:type="dxa"/>
+              <w:left w:w="63" w:type="dxa"/>
             </w:tcMar>
           </w:tcPr>
           <w:p>
@@ -1678,7 +1685,7 @@
             </w:tcBorders>
             <w:shd w:fill="auto" w:val="clear"/>
             <w:tcMar>
-              <w:left w:w="68" w:type="dxa"/>
+              <w:left w:w="63" w:type="dxa"/>
             </w:tcMar>
           </w:tcPr>
           <w:p>
@@ -1729,7 +1736,7 @@
             </w:tcBorders>
             <w:shd w:fill="auto" w:val="clear"/>
             <w:tcMar>
-              <w:left w:w="68" w:type="dxa"/>
+              <w:left w:w="63" w:type="dxa"/>
             </w:tcMar>
           </w:tcPr>
           <w:p>
@@ -1763,7 +1770,7 @@
         <w:tblStyle w:val="Table102"/>
         <w:tblW w:w="9854" w:type="dxa"/>
         <w:jc w:val="left"/>
-        <w:tblInd w:w="-145" w:type="dxa"/>
+        <w:tblInd w:w="-150" w:type="dxa"/>
         <w:tblBorders>
           <w:top w:val="single" w:sz="4" w:space="0" w:color="000001"/>
           <w:left w:val="single" w:sz="4" w:space="0" w:color="000001"/>
@@ -1774,7 +1781,7 @@
         </w:tblBorders>
         <w:tblCellMar>
           <w:top w:w="0" w:type="dxa"/>
-          <w:left w:w="73" w:type="dxa"/>
+          <w:left w:w="68" w:type="dxa"/>
           <w:bottom w:w="0" w:type="dxa"/>
           <w:right w:w="108" w:type="dxa"/>
         </w:tblCellMar>
@@ -1802,7 +1809,7 @@
             </w:tcBorders>
             <w:shd w:fill="000000"/>
             <w:tcMar>
-              <w:left w:w="73" w:type="dxa"/>
+              <w:left w:w="68" w:type="dxa"/>
             </w:tcMar>
           </w:tcPr>
           <w:p>
@@ -1868,7 +1875,7 @@
             </w:tcBorders>
             <w:shd w:fill="BFBFBF"/>
             <w:tcMar>
-              <w:left w:w="68" w:type="dxa"/>
+              <w:left w:w="63" w:type="dxa"/>
             </w:tcMar>
           </w:tcPr>
           <w:p>
@@ -1900,7 +1907,7 @@
             </w:tcBorders>
             <w:shd w:fill="BFBFBF"/>
             <w:tcMar>
-              <w:left w:w="68" w:type="dxa"/>
+              <w:left w:w="63" w:type="dxa"/>
             </w:tcMar>
           </w:tcPr>
           <w:p>
@@ -1932,7 +1939,7 @@
             </w:tcBorders>
             <w:shd w:fill="BFBFBF"/>
             <w:tcMar>
-              <w:left w:w="68" w:type="dxa"/>
+              <w:left w:w="63" w:type="dxa"/>
             </w:tcMar>
           </w:tcPr>
           <w:p>
@@ -1997,7 +2004,7 @@
             </w:tcBorders>
             <w:shd w:fill="auto" w:val="clear"/>
             <w:tcMar>
-              <w:left w:w="68" w:type="dxa"/>
+              <w:left w:w="63" w:type="dxa"/>
             </w:tcMar>
           </w:tcPr>
           <w:p>
@@ -2028,7 +2035,7 @@
             </w:tcBorders>
             <w:shd w:fill="auto" w:val="clear"/>
             <w:tcMar>
-              <w:left w:w="68" w:type="dxa"/>
+              <w:left w:w="63" w:type="dxa"/>
             </w:tcMar>
           </w:tcPr>
           <w:p>
@@ -2059,7 +2066,7 @@
             </w:tcBorders>
             <w:shd w:fill="auto" w:val="clear"/>
             <w:tcMar>
-              <w:left w:w="68" w:type="dxa"/>
+              <w:left w:w="63" w:type="dxa"/>
             </w:tcMar>
           </w:tcPr>
           <w:p>
@@ -2123,7 +2130,7 @@
             </w:tcBorders>
             <w:shd w:fill="auto" w:val="clear"/>
             <w:tcMar>
-              <w:left w:w="68" w:type="dxa"/>
+              <w:left w:w="63" w:type="dxa"/>
             </w:tcMar>
           </w:tcPr>
           <w:p>
@@ -2153,6 +2160,140 @@
               <w:insideV w:val="single" w:sz="4" w:space="0" w:color="000001"/>
             </w:tcBorders>
             <w:shd w:fill="auto" w:val="clear"/>
+            <w:tcMar>
+              <w:left w:w="63" w:type="dxa"/>
+            </w:tcMar>
+          </w:tcPr>
+          <w:p>
+            <w:pPr>
+              <w:pStyle w:val="Normal"/>
+              <w:spacing w:lineRule="auto" w:line="276" w:before="0" w:after="200"/>
+              <w:rPr/>
+            </w:pPr>
+            <w:r>
+              <w:rPr>
+                <w:sz w:val="20"/>
+                <w:szCs w:val="20"/>
+              </w:rPr>
+              <w:t>-Facebook ID;</w:t>
+            </w:r>
+          </w:p>
+          <w:p>
+            <w:pPr>
+              <w:pStyle w:val="Normal"/>
+              <w:spacing w:lineRule="auto" w:line="276" w:before="0" w:after="200"/>
+              <w:rPr/>
+            </w:pPr>
+            <w:r>
+              <w:rPr>
+                <w:sz w:val="20"/>
+                <w:szCs w:val="20"/>
+              </w:rPr>
+              <w:t>- Permissão de leitura para API;</w:t>
+            </w:r>
+          </w:p>
+        </w:tc>
+        <w:tc>
+          <w:tcPr>
+            <w:tcW w:w="3123" w:type="dxa"/>
+            <w:tcBorders>
+              <w:top w:val="single" w:sz="4" w:space="0" w:color="000001"/>
+              <w:left w:val="single" w:sz="4" w:space="0" w:color="000001"/>
+              <w:bottom w:val="single" w:sz="4" w:space="0" w:color="000001"/>
+              <w:right w:val="single" w:sz="4" w:space="0" w:color="000001"/>
+              <w:insideH w:val="single" w:sz="4" w:space="0" w:color="000001"/>
+              <w:insideV w:val="single" w:sz="4" w:space="0" w:color="000001"/>
+            </w:tcBorders>
+            <w:shd w:fill="auto" w:val="clear"/>
+            <w:tcMar>
+              <w:left w:w="63" w:type="dxa"/>
+            </w:tcMar>
+          </w:tcPr>
+          <w:p>
+            <w:pPr>
+              <w:pStyle w:val="Normal"/>
+              <w:spacing w:lineRule="auto" w:line="276" w:before="0" w:after="200"/>
+              <w:rPr/>
+            </w:pPr>
+            <w:r>
+              <w:rPr>
+                <w:sz w:val="20"/>
+                <w:szCs w:val="20"/>
+              </w:rPr>
+              <w:t xml:space="preserve">MSG: </w:t>
+            </w:r>
+            <w:r>
+              <w:rPr>
+                <w:sz w:val="20"/>
+                <w:szCs w:val="20"/>
+              </w:rPr>
+              <w:t>Falha ao tentar efetuar login</w:t>
+            </w:r>
+          </w:p>
+        </w:tc>
+      </w:tr>
+    </w:tbl>
+    <w:p>
+      <w:pPr>
+        <w:pStyle w:val="Normal"/>
+        <w:rPr/>
+      </w:pPr>
+      <w:r>
+        <w:rPr/>
+      </w:r>
+    </w:p>
+    <w:p>
+      <w:pPr>
+        <w:pStyle w:val="Normal"/>
+        <w:rPr/>
+      </w:pPr>
+      <w:r>
+        <w:rPr/>
+      </w:r>
+    </w:p>
+    <w:tbl>
+      <w:tblPr>
+        <w:tblStyle w:val="Table102"/>
+        <w:tblW w:w="9854" w:type="dxa"/>
+        <w:jc w:val="left"/>
+        <w:tblInd w:w="-150" w:type="dxa"/>
+        <w:tblBorders>
+          <w:top w:val="single" w:sz="4" w:space="0" w:color="000001"/>
+          <w:left w:val="single" w:sz="4" w:space="0" w:color="000001"/>
+          <w:bottom w:val="single" w:sz="4" w:space="0" w:color="000001"/>
+          <w:right w:val="single" w:sz="4" w:space="0" w:color="000001"/>
+          <w:insideH w:val="single" w:sz="4" w:space="0" w:color="000001"/>
+          <w:insideV w:val="single" w:sz="4" w:space="0" w:color="000001"/>
+        </w:tblBorders>
+        <w:tblCellMar>
+          <w:top w:w="0" w:type="dxa"/>
+          <w:left w:w="68" w:type="dxa"/>
+          <w:bottom w:w="0" w:type="dxa"/>
+          <w:right w:w="108" w:type="dxa"/>
+        </w:tblCellMar>
+        <w:tblLook w:val="0400"/>
+      </w:tblPr>
+      <w:tblGrid>
+        <w:gridCol w:w="366"/>
+        <w:gridCol w:w="3183"/>
+        <w:gridCol w:w="3181"/>
+        <w:gridCol w:w="3123"/>
+      </w:tblGrid>
+      <w:tr>
+        <w:trPr/>
+        <w:tc>
+          <w:tcPr>
+            <w:tcW w:w="9853" w:type="dxa"/>
+            <w:gridSpan w:val="4"/>
+            <w:tcBorders>
+              <w:top w:val="single" w:sz="4" w:space="0" w:color="000001"/>
+              <w:left w:val="single" w:sz="4" w:space="0" w:color="000001"/>
+              <w:bottom w:val="single" w:sz="4" w:space="0" w:color="000001"/>
+              <w:right w:val="single" w:sz="4" w:space="0" w:color="000001"/>
+              <w:insideH w:val="single" w:sz="4" w:space="0" w:color="000001"/>
+              <w:insideV w:val="single" w:sz="4" w:space="0" w:color="000001"/>
+            </w:tcBorders>
+            <w:shd w:fill="000000"/>
             <w:tcMar>
               <w:left w:w="68" w:type="dxa"/>
             </w:tcMar>
@@ -2161,6 +2302,188 @@
             <w:pPr>
               <w:pStyle w:val="Normal"/>
               <w:spacing w:lineRule="auto" w:line="276" w:before="0" w:after="200"/>
+              <w:jc w:val="center"/>
+              <w:rPr/>
+            </w:pPr>
+            <w:r>
+              <w:rPr>
+                <w:b/>
+                <w:color w:val="FFFFFF"/>
+                <w:sz w:val="16"/>
+                <w:szCs w:val="16"/>
+              </w:rPr>
+              <w:t>TEM 0</w:t>
+            </w:r>
+            <w:r>
+              <w:rPr>
+                <w:b/>
+                <w:color w:val="FFFFFF"/>
+                <w:sz w:val="16"/>
+                <w:szCs w:val="16"/>
+              </w:rPr>
+              <w:t>5</w:t>
+            </w:r>
+            <w:r>
+              <w:rPr>
+                <w:b/>
+                <w:color w:val="FFFFFF"/>
+                <w:sz w:val="16"/>
+                <w:szCs w:val="16"/>
+              </w:rPr>
+              <w:t xml:space="preserve"> - EFETUAR LOGIN COM CONTA DO FACEBOOK NÃO REGISTRADA NA API</w:t>
+            </w:r>
+          </w:p>
+        </w:tc>
+      </w:tr>
+      <w:tr>
+        <w:trPr/>
+        <w:tc>
+          <w:tcPr>
+            <w:tcW w:w="366" w:type="dxa"/>
+            <w:tcBorders>
+              <w:top w:val="single" w:sz="4" w:space="0" w:color="000001"/>
+              <w:left w:val="single" w:sz="4" w:space="0" w:color="000001"/>
+              <w:bottom w:val="single" w:sz="4" w:space="0" w:color="000001"/>
+              <w:right w:val="single" w:sz="4" w:space="0" w:color="000001"/>
+              <w:insideH w:val="single" w:sz="4" w:space="0" w:color="000001"/>
+              <w:insideV w:val="single" w:sz="4" w:space="0" w:color="000001"/>
+            </w:tcBorders>
+            <w:shd w:fill="BFBFBF"/>
+          </w:tcPr>
+          <w:p>
+            <w:pPr>
+              <w:pStyle w:val="Normal"/>
+              <w:spacing w:lineRule="auto" w:line="276" w:before="0" w:after="200"/>
+              <w:rPr/>
+            </w:pPr>
+            <w:r>
+              <w:rPr>
+                <w:b/>
+                <w:sz w:val="16"/>
+                <w:szCs w:val="16"/>
+              </w:rPr>
+              <w:t xml:space="preserve"># </w:t>
+            </w:r>
+          </w:p>
+        </w:tc>
+        <w:tc>
+          <w:tcPr>
+            <w:tcW w:w="3183" w:type="dxa"/>
+            <w:tcBorders>
+              <w:top w:val="single" w:sz="4" w:space="0" w:color="000001"/>
+              <w:left w:val="single" w:sz="4" w:space="0" w:color="000001"/>
+              <w:bottom w:val="single" w:sz="4" w:space="0" w:color="000001"/>
+              <w:right w:val="single" w:sz="4" w:space="0" w:color="000001"/>
+              <w:insideH w:val="single" w:sz="4" w:space="0" w:color="000001"/>
+              <w:insideV w:val="single" w:sz="4" w:space="0" w:color="000001"/>
+            </w:tcBorders>
+            <w:shd w:fill="BFBFBF"/>
+            <w:tcMar>
+              <w:left w:w="63" w:type="dxa"/>
+            </w:tcMar>
+          </w:tcPr>
+          <w:p>
+            <w:pPr>
+              <w:pStyle w:val="Normal"/>
+              <w:spacing w:lineRule="auto" w:line="276" w:before="0" w:after="200"/>
+              <w:rPr/>
+            </w:pPr>
+            <w:r>
+              <w:rPr>
+                <w:b/>
+                <w:sz w:val="16"/>
+                <w:szCs w:val="16"/>
+              </w:rPr>
+              <w:t>DESCRIÇÃO DA SITUAÇÃO</w:t>
+            </w:r>
+          </w:p>
+        </w:tc>
+        <w:tc>
+          <w:tcPr>
+            <w:tcW w:w="3181" w:type="dxa"/>
+            <w:tcBorders>
+              <w:top w:val="single" w:sz="4" w:space="0" w:color="000001"/>
+              <w:left w:val="single" w:sz="4" w:space="0" w:color="000001"/>
+              <w:bottom w:val="single" w:sz="4" w:space="0" w:color="000001"/>
+              <w:right w:val="single" w:sz="4" w:space="0" w:color="000001"/>
+              <w:insideH w:val="single" w:sz="4" w:space="0" w:color="000001"/>
+              <w:insideV w:val="single" w:sz="4" w:space="0" w:color="000001"/>
+            </w:tcBorders>
+            <w:shd w:fill="BFBFBF"/>
+            <w:tcMar>
+              <w:left w:w="63" w:type="dxa"/>
+            </w:tcMar>
+          </w:tcPr>
+          <w:p>
+            <w:pPr>
+              <w:pStyle w:val="Normal"/>
+              <w:spacing w:lineRule="auto" w:line="276" w:before="0" w:after="200"/>
+              <w:rPr/>
+            </w:pPr>
+            <w:r>
+              <w:rPr>
+                <w:b/>
+                <w:sz w:val="16"/>
+                <w:szCs w:val="16"/>
+              </w:rPr>
+              <w:t>ENTRADAS PARA A SITUAÇÃO</w:t>
+            </w:r>
+          </w:p>
+        </w:tc>
+        <w:tc>
+          <w:tcPr>
+            <w:tcW w:w="3123" w:type="dxa"/>
+            <w:tcBorders>
+              <w:top w:val="single" w:sz="4" w:space="0" w:color="000001"/>
+              <w:left w:val="single" w:sz="4" w:space="0" w:color="000001"/>
+              <w:bottom w:val="single" w:sz="4" w:space="0" w:color="000001"/>
+              <w:right w:val="single" w:sz="4" w:space="0" w:color="000001"/>
+              <w:insideH w:val="single" w:sz="4" w:space="0" w:color="000001"/>
+              <w:insideV w:val="single" w:sz="4" w:space="0" w:color="000001"/>
+            </w:tcBorders>
+            <w:shd w:fill="BFBFBF"/>
+            <w:tcMar>
+              <w:left w:w="63" w:type="dxa"/>
+            </w:tcMar>
+          </w:tcPr>
+          <w:p>
+            <w:pPr>
+              <w:pStyle w:val="Normal"/>
+              <w:spacing w:lineRule="auto" w:line="276" w:before="0" w:after="200"/>
+              <w:rPr/>
+            </w:pPr>
+            <w:r>
+              <w:rPr>
+                <w:b/>
+                <w:sz w:val="16"/>
+                <w:szCs w:val="16"/>
+              </w:rPr>
+              <w:t>RESULTADO</w:t>
+            </w:r>
+          </w:p>
+        </w:tc>
+      </w:tr>
+      <w:tr>
+        <w:trPr>
+          <w:trHeight w:val="480" w:hRule="atLeast"/>
+        </w:trPr>
+        <w:tc>
+          <w:tcPr>
+            <w:tcW w:w="366" w:type="dxa"/>
+            <w:tcBorders>
+              <w:top w:val="single" w:sz="4" w:space="0" w:color="000001"/>
+              <w:left w:val="single" w:sz="4" w:space="0" w:color="000001"/>
+              <w:bottom w:val="single" w:sz="4" w:space="0" w:color="000001"/>
+              <w:right w:val="single" w:sz="4" w:space="0" w:color="000001"/>
+              <w:insideH w:val="single" w:sz="4" w:space="0" w:color="000001"/>
+              <w:insideV w:val="single" w:sz="4" w:space="0" w:color="000001"/>
+            </w:tcBorders>
+            <w:shd w:fill="auto" w:val="clear"/>
+          </w:tcPr>
+          <w:p>
+            <w:pPr>
+              <w:pStyle w:val="Normal"/>
+              <w:spacing w:lineRule="auto" w:line="276" w:before="0" w:after="200"/>
               <w:rPr/>
             </w:pPr>
             <w:r>
@@ -2168,9 +2491,26 @@
                 <w:sz w:val="20"/>
                 <w:szCs w:val="20"/>
               </w:rPr>
-              <w:t>-Facebook ID;</w:t>
-            </w:r>
-          </w:p>
+              <w:t>1</w:t>
+            </w:r>
+          </w:p>
+        </w:tc>
+        <w:tc>
+          <w:tcPr>
+            <w:tcW w:w="3183" w:type="dxa"/>
+            <w:tcBorders>
+              <w:top w:val="single" w:sz="4" w:space="0" w:color="000001"/>
+              <w:left w:val="single" w:sz="4" w:space="0" w:color="000001"/>
+              <w:bottom w:val="single" w:sz="4" w:space="0" w:color="000001"/>
+              <w:right w:val="single" w:sz="4" w:space="0" w:color="000001"/>
+              <w:insideH w:val="single" w:sz="4" w:space="0" w:color="000001"/>
+              <w:insideV w:val="single" w:sz="4" w:space="0" w:color="000001"/>
+            </w:tcBorders>
+            <w:shd w:fill="auto" w:val="clear"/>
+            <w:tcMar>
+              <w:left w:w="63" w:type="dxa"/>
+            </w:tcMar>
+          </w:tcPr>
           <w:p>
             <w:pPr>
               <w:pStyle w:val="Normal"/>
@@ -2182,13 +2522,13 @@
                 <w:sz w:val="20"/>
                 <w:szCs w:val="20"/>
               </w:rPr>
-              <w:t>- Permissão de leitura para API;</w:t>
-            </w:r>
-          </w:p>
-        </w:tc>
-        <w:tc>
-          <w:tcPr>
-            <w:tcW w:w="3123" w:type="dxa"/>
+              <w:t>Abrir activity de login</w:t>
+            </w:r>
+          </w:p>
+        </w:tc>
+        <w:tc>
+          <w:tcPr>
+            <w:tcW w:w="3181" w:type="dxa"/>
             <w:tcBorders>
               <w:top w:val="single" w:sz="4" w:space="0" w:color="000001"/>
               <w:left w:val="single" w:sz="4" w:space="0" w:color="000001"/>
@@ -2199,7 +2539,7 @@
             </w:tcBorders>
             <w:shd w:fill="auto" w:val="clear"/>
             <w:tcMar>
-              <w:left w:w="68" w:type="dxa"/>
+              <w:left w:w="63" w:type="dxa"/>
             </w:tcMar>
           </w:tcPr>
           <w:p>
@@ -2213,7 +2553,185 @@
                 <w:sz w:val="20"/>
                 <w:szCs w:val="20"/>
               </w:rPr>
-              <w:t>MSG: Não foi possível efetuar login</w:t>
+              <w:t>-</w:t>
+            </w:r>
+          </w:p>
+        </w:tc>
+        <w:tc>
+          <w:tcPr>
+            <w:tcW w:w="3123" w:type="dxa"/>
+            <w:tcBorders>
+              <w:top w:val="single" w:sz="4" w:space="0" w:color="000001"/>
+              <w:left w:val="single" w:sz="4" w:space="0" w:color="000001"/>
+              <w:bottom w:val="single" w:sz="4" w:space="0" w:color="000001"/>
+              <w:right w:val="single" w:sz="4" w:space="0" w:color="000001"/>
+              <w:insideH w:val="single" w:sz="4" w:space="0" w:color="000001"/>
+              <w:insideV w:val="single" w:sz="4" w:space="0" w:color="000001"/>
+            </w:tcBorders>
+            <w:shd w:fill="auto" w:val="clear"/>
+            <w:tcMar>
+              <w:left w:w="63" w:type="dxa"/>
+            </w:tcMar>
+          </w:tcPr>
+          <w:p>
+            <w:pPr>
+              <w:pStyle w:val="Normal"/>
+              <w:spacing w:lineRule="auto" w:line="276" w:before="0" w:after="200"/>
+              <w:rPr/>
+            </w:pPr>
+            <w:r>
+              <w:rPr>
+                <w:sz w:val="20"/>
+                <w:szCs w:val="20"/>
+              </w:rPr>
+              <w:t>Activity de login</w:t>
+            </w:r>
+          </w:p>
+        </w:tc>
+      </w:tr>
+      <w:tr>
+        <w:trPr>
+          <w:trHeight w:val="480" w:hRule="atLeast"/>
+        </w:trPr>
+        <w:tc>
+          <w:tcPr>
+            <w:tcW w:w="366" w:type="dxa"/>
+            <w:tcBorders>
+              <w:top w:val="single" w:sz="4" w:space="0" w:color="000001"/>
+              <w:left w:val="single" w:sz="4" w:space="0" w:color="000001"/>
+              <w:bottom w:val="single" w:sz="4" w:space="0" w:color="000001"/>
+              <w:right w:val="single" w:sz="4" w:space="0" w:color="000001"/>
+              <w:insideH w:val="single" w:sz="4" w:space="0" w:color="000001"/>
+              <w:insideV w:val="single" w:sz="4" w:space="0" w:color="000001"/>
+            </w:tcBorders>
+            <w:shd w:fill="auto" w:val="clear"/>
+          </w:tcPr>
+          <w:p>
+            <w:pPr>
+              <w:pStyle w:val="Normal"/>
+              <w:spacing w:lineRule="auto" w:line="276" w:before="0" w:after="200"/>
+              <w:rPr/>
+            </w:pPr>
+            <w:r>
+              <w:rPr>
+                <w:sz w:val="20"/>
+                <w:szCs w:val="20"/>
+              </w:rPr>
+              <w:t>2</w:t>
+            </w:r>
+          </w:p>
+        </w:tc>
+        <w:tc>
+          <w:tcPr>
+            <w:tcW w:w="3183" w:type="dxa"/>
+            <w:tcBorders>
+              <w:top w:val="single" w:sz="4" w:space="0" w:color="000001"/>
+              <w:left w:val="single" w:sz="4" w:space="0" w:color="000001"/>
+              <w:bottom w:val="single" w:sz="4" w:space="0" w:color="000001"/>
+              <w:right w:val="single" w:sz="4" w:space="0" w:color="000001"/>
+              <w:insideH w:val="single" w:sz="4" w:space="0" w:color="000001"/>
+              <w:insideV w:val="single" w:sz="4" w:space="0" w:color="000001"/>
+            </w:tcBorders>
+            <w:shd w:fill="auto" w:val="clear"/>
+            <w:tcMar>
+              <w:left w:w="63" w:type="dxa"/>
+            </w:tcMar>
+          </w:tcPr>
+          <w:p>
+            <w:pPr>
+              <w:pStyle w:val="Normal"/>
+              <w:spacing w:lineRule="auto" w:line="276" w:before="0" w:after="200"/>
+              <w:rPr/>
+            </w:pPr>
+            <w:r>
+              <w:rPr>
+                <w:sz w:val="20"/>
+                <w:szCs w:val="20"/>
+              </w:rPr>
+              <w:t>Clicar em continuar com facebook</w:t>
+            </w:r>
+          </w:p>
+        </w:tc>
+        <w:tc>
+          <w:tcPr>
+            <w:tcW w:w="3181" w:type="dxa"/>
+            <w:tcBorders>
+              <w:top w:val="single" w:sz="4" w:space="0" w:color="000001"/>
+              <w:left w:val="single" w:sz="4" w:space="0" w:color="000001"/>
+              <w:bottom w:val="single" w:sz="4" w:space="0" w:color="000001"/>
+              <w:right w:val="single" w:sz="4" w:space="0" w:color="000001"/>
+              <w:insideH w:val="single" w:sz="4" w:space="0" w:color="000001"/>
+              <w:insideV w:val="single" w:sz="4" w:space="0" w:color="000001"/>
+            </w:tcBorders>
+            <w:shd w:fill="auto" w:val="clear"/>
+            <w:tcMar>
+              <w:left w:w="63" w:type="dxa"/>
+            </w:tcMar>
+          </w:tcPr>
+          <w:p>
+            <w:pPr>
+              <w:pStyle w:val="Normal"/>
+              <w:spacing w:lineRule="auto" w:line="276" w:before="0" w:after="200"/>
+              <w:rPr/>
+            </w:pPr>
+            <w:r>
+              <w:rPr>
+                <w:sz w:val="20"/>
+                <w:szCs w:val="20"/>
+              </w:rPr>
+              <w:t>-Facebook ID;</w:t>
+            </w:r>
+          </w:p>
+          <w:p>
+            <w:pPr>
+              <w:pStyle w:val="Normal"/>
+              <w:spacing w:lineRule="auto" w:line="276" w:before="0" w:after="200"/>
+              <w:rPr/>
+            </w:pPr>
+            <w:r>
+              <w:rPr>
+                <w:sz w:val="20"/>
+                <w:szCs w:val="20"/>
+              </w:rPr>
+              <w:t>- Permissão de leitura para API;</w:t>
+            </w:r>
+          </w:p>
+        </w:tc>
+        <w:tc>
+          <w:tcPr>
+            <w:tcW w:w="3123" w:type="dxa"/>
+            <w:tcBorders>
+              <w:top w:val="single" w:sz="4" w:space="0" w:color="000001"/>
+              <w:left w:val="single" w:sz="4" w:space="0" w:color="000001"/>
+              <w:bottom w:val="single" w:sz="4" w:space="0" w:color="000001"/>
+              <w:right w:val="single" w:sz="4" w:space="0" w:color="000001"/>
+              <w:insideH w:val="single" w:sz="4" w:space="0" w:color="000001"/>
+              <w:insideV w:val="single" w:sz="4" w:space="0" w:color="000001"/>
+            </w:tcBorders>
+            <w:shd w:fill="auto" w:val="clear"/>
+            <w:tcMar>
+              <w:left w:w="63" w:type="dxa"/>
+            </w:tcMar>
+          </w:tcPr>
+          <w:p>
+            <w:pPr>
+              <w:pStyle w:val="Normal"/>
+              <w:spacing w:lineRule="auto" w:line="276" w:before="0" w:after="200"/>
+              <w:rPr/>
+            </w:pPr>
+            <w:r>
+              <w:rPr>
+                <w:sz w:val="20"/>
+                <w:szCs w:val="20"/>
+              </w:rPr>
+              <w:t xml:space="preserve">MSG: </w:t>
+            </w:r>
+            <w:r>
+              <w:rPr>
+                <w:sz w:val="20"/>
+                <w:szCs w:val="20"/>
+              </w:rPr>
+              <w:t>Falha ao tentar efetuar login</w:t>
             </w:r>
           </w:p>
         </w:tc>
@@ -2233,7 +2751,7 @@
         <w:tblStyle w:val="Table102"/>
         <w:tblW w:w="9854" w:type="dxa"/>
         <w:jc w:val="left"/>
-        <w:tblInd w:w="-145" w:type="dxa"/>
+        <w:tblInd w:w="-150" w:type="dxa"/>
         <w:tblBorders>
           <w:top w:val="single" w:sz="4" w:space="0" w:color="000001"/>
           <w:left w:val="single" w:sz="4" w:space="0" w:color="000001"/>
@@ -2244,7 +2762,7 @@
         </w:tblBorders>
         <w:tblCellMar>
           <w:top w:w="0" w:type="dxa"/>
-          <w:left w:w="73" w:type="dxa"/>
+          <w:left w:w="68" w:type="dxa"/>
           <w:bottom w:w="0" w:type="dxa"/>
           <w:right w:w="108" w:type="dxa"/>
         </w:tblCellMar>
@@ -2272,7 +2790,7 @@
             </w:tcBorders>
             <w:shd w:fill="000000"/>
             <w:tcMar>
-              <w:left w:w="73" w:type="dxa"/>
+              <w:left w:w="68" w:type="dxa"/>
             </w:tcMar>
           </w:tcPr>
           <w:p>
@@ -2289,7 +2807,25 @@
                 <w:sz w:val="16"/>
                 <w:szCs w:val="16"/>
               </w:rPr>
-              <w:t>TEM 05 - EFETUAR LOGIN COM CONTA DO FACEBOOK NÃO REGISTRADA NA API</w:t>
+              <w:t>TEM 0</w:t>
+            </w:r>
+            <w:r>
+              <w:rPr>
+                <w:b/>
+                <w:color w:val="FFFFFF"/>
+                <w:sz w:val="16"/>
+                <w:szCs w:val="16"/>
+              </w:rPr>
+              <w:t>6</w:t>
+            </w:r>
+            <w:r>
+              <w:rPr>
+                <w:b/>
+                <w:color w:val="FFFFFF"/>
+                <w:sz w:val="16"/>
+                <w:szCs w:val="16"/>
+              </w:rPr>
+              <w:t xml:space="preserve"> - EFETUAR LOGIN COM CONTA DO FACEBOOK SEM CONEXÃO COM A INTERNET</w:t>
             </w:r>
           </w:p>
         </w:tc>
@@ -2338,7 +2874,7 @@
             </w:tcBorders>
             <w:shd w:fill="BFBFBF"/>
             <w:tcMar>
-              <w:left w:w="68" w:type="dxa"/>
+              <w:left w:w="63" w:type="dxa"/>
             </w:tcMar>
           </w:tcPr>
           <w:p>
@@ -2370,7 +2906,7 @@
             </w:tcBorders>
             <w:shd w:fill="BFBFBF"/>
             <w:tcMar>
-              <w:left w:w="68" w:type="dxa"/>
+              <w:left w:w="63" w:type="dxa"/>
             </w:tcMar>
           </w:tcPr>
           <w:p>
@@ -2402,7 +2938,7 @@
             </w:tcBorders>
             <w:shd w:fill="BFBFBF"/>
             <w:tcMar>
-              <w:left w:w="68" w:type="dxa"/>
+              <w:left w:w="63" w:type="dxa"/>
             </w:tcMar>
           </w:tcPr>
           <w:p>
@@ -2467,7 +3003,7 @@
             </w:tcBorders>
             <w:shd w:fill="auto" w:val="clear"/>
             <w:tcMar>
-              <w:left w:w="68" w:type="dxa"/>
+              <w:left w:w="63" w:type="dxa"/>
             </w:tcMar>
           </w:tcPr>
           <w:p>
@@ -2498,7 +3034,7 @@
             </w:tcBorders>
             <w:shd w:fill="auto" w:val="clear"/>
             <w:tcMar>
-              <w:left w:w="68" w:type="dxa"/>
+              <w:left w:w="63" w:type="dxa"/>
             </w:tcMar>
           </w:tcPr>
           <w:p>
@@ -2529,7 +3065,7 @@
             </w:tcBorders>
             <w:shd w:fill="auto" w:val="clear"/>
             <w:tcMar>
-              <w:left w:w="68" w:type="dxa"/>
+              <w:left w:w="63" w:type="dxa"/>
             </w:tcMar>
           </w:tcPr>
           <w:p>
@@ -2593,7 +3129,7 @@
             </w:tcBorders>
             <w:shd w:fill="auto" w:val="clear"/>
             <w:tcMar>
-              <w:left w:w="68" w:type="dxa"/>
+              <w:left w:w="63" w:type="dxa"/>
             </w:tcMar>
           </w:tcPr>
           <w:p>
@@ -2624,7 +3160,7 @@
             </w:tcBorders>
             <w:shd w:fill="auto" w:val="clear"/>
             <w:tcMar>
-              <w:left w:w="68" w:type="dxa"/>
+              <w:left w:w="63" w:type="dxa"/>
             </w:tcMar>
           </w:tcPr>
           <w:p>
@@ -2669,7 +3205,7 @@
             </w:tcBorders>
             <w:shd w:fill="auto" w:val="clear"/>
             <w:tcMar>
-              <w:left w:w="68" w:type="dxa"/>
+              <w:left w:w="63" w:type="dxa"/>
             </w:tcMar>
           </w:tcPr>
           <w:p>
@@ -2683,7 +3219,16 @@
                 <w:sz w:val="20"/>
                 <w:szCs w:val="20"/>
               </w:rPr>
-              <w:t>MSG: Falha ao conectar</w:t>
+              <w:t xml:space="preserve">MSG: </w:t>
+            </w:r>
+            <w:bookmarkStart w:id="1" w:name="__DdeLink__303_1013482535"/>
+            <w:bookmarkEnd w:id="1"/>
+            <w:r>
+              <w:rPr>
+                <w:sz w:val="20"/>
+                <w:szCs w:val="20"/>
+              </w:rPr>
+              <w:t>Falha ao tentar efetuar login</w:t>
             </w:r>
           </w:p>
         </w:tc>
@@ -2703,7 +3248,7 @@
         <w:tblStyle w:val="Table102"/>
         <w:tblW w:w="9854" w:type="dxa"/>
         <w:jc w:val="left"/>
-        <w:tblInd w:w="-145" w:type="dxa"/>
+        <w:tblInd w:w="-150" w:type="dxa"/>
         <w:tblBorders>
           <w:top w:val="single" w:sz="4" w:space="0" w:color="000001"/>
           <w:left w:val="single" w:sz="4" w:space="0" w:color="000001"/>
@@ -2714,7 +3259,7 @@
         </w:tblBorders>
         <w:tblCellMar>
           <w:top w:w="0" w:type="dxa"/>
-          <w:left w:w="73" w:type="dxa"/>
+          <w:left w:w="68" w:type="dxa"/>
           <w:bottom w:w="0" w:type="dxa"/>
           <w:right w:w="108" w:type="dxa"/>
         </w:tblCellMar>
@@ -2724,13 +3269,13 @@
         <w:gridCol w:w="366"/>
         <w:gridCol w:w="3183"/>
         <w:gridCol w:w="3181"/>
-        <w:gridCol w:w="3123"/>
+        <w:gridCol w:w="3124"/>
       </w:tblGrid>
       <w:tr>
         <w:trPr/>
         <w:tc>
           <w:tcPr>
-            <w:tcW w:w="9853" w:type="dxa"/>
+            <w:tcW w:w="9854" w:type="dxa"/>
             <w:gridSpan w:val="4"/>
             <w:tcBorders>
               <w:top w:val="single" w:sz="4" w:space="0" w:color="000001"/>
@@ -2742,7 +3287,7 @@
             </w:tcBorders>
             <w:shd w:fill="000000"/>
             <w:tcMar>
-              <w:left w:w="73" w:type="dxa"/>
+              <w:left w:w="68" w:type="dxa"/>
             </w:tcMar>
           </w:tcPr>
           <w:p>
@@ -2759,7 +3304,16 @@
                 <w:sz w:val="16"/>
                 <w:szCs w:val="16"/>
               </w:rPr>
-              <w:t>TEM 06 - EFETUAR LOGIN COM CONTA DO FACEBOOK NÃO REGISTRADA NA API</w:t>
+              <w:t xml:space="preserve">TEM 07 - EFETUAR LOGIN </w:t>
+            </w:r>
+            <w:r>
+              <w:rPr>
+                <w:b/>
+                <w:color w:val="FFFFFF"/>
+                <w:sz w:val="16"/>
+                <w:szCs w:val="16"/>
+              </w:rPr>
+              <w:t>LOCAL SEM CONEXÃO COM A INTERNET</w:t>
             </w:r>
           </w:p>
         </w:tc>
@@ -2808,7 +3362,7 @@
             </w:tcBorders>
             <w:shd w:fill="BFBFBF"/>
             <w:tcMar>
-              <w:left w:w="68" w:type="dxa"/>
+              <w:left w:w="63" w:type="dxa"/>
             </w:tcMar>
           </w:tcPr>
           <w:p>
@@ -2840,7 +3394,7 @@
             </w:tcBorders>
             <w:shd w:fill="BFBFBF"/>
             <w:tcMar>
-              <w:left w:w="68" w:type="dxa"/>
+              <w:left w:w="63" w:type="dxa"/>
             </w:tcMar>
           </w:tcPr>
           <w:p>
@@ -2861,7 +3415,7 @@
         </w:tc>
         <w:tc>
           <w:tcPr>
-            <w:tcW w:w="3123" w:type="dxa"/>
+            <w:tcW w:w="3124" w:type="dxa"/>
             <w:tcBorders>
               <w:top w:val="single" w:sz="4" w:space="0" w:color="000001"/>
               <w:left w:val="single" w:sz="4" w:space="0" w:color="000001"/>
@@ -2872,7 +3426,7 @@
             </w:tcBorders>
             <w:shd w:fill="BFBFBF"/>
             <w:tcMar>
-              <w:left w:w="68" w:type="dxa"/>
+              <w:left w:w="63" w:type="dxa"/>
             </w:tcMar>
           </w:tcPr>
           <w:p>
@@ -2937,7 +3491,7 @@
             </w:tcBorders>
             <w:shd w:fill="auto" w:val="clear"/>
             <w:tcMar>
-              <w:left w:w="68" w:type="dxa"/>
+              <w:left w:w="63" w:type="dxa"/>
             </w:tcMar>
           </w:tcPr>
           <w:p>
@@ -2968,7 +3522,7 @@
             </w:tcBorders>
             <w:shd w:fill="auto" w:val="clear"/>
             <w:tcMar>
-              <w:left w:w="68" w:type="dxa"/>
+              <w:left w:w="63" w:type="dxa"/>
             </w:tcMar>
           </w:tcPr>
           <w:p>
@@ -2988,7 +3542,7 @@
         </w:tc>
         <w:tc>
           <w:tcPr>
-            <w:tcW w:w="3123" w:type="dxa"/>
+            <w:tcW w:w="3124" w:type="dxa"/>
             <w:tcBorders>
               <w:top w:val="single" w:sz="4" w:space="0" w:color="000001"/>
               <w:left w:val="single" w:sz="4" w:space="0" w:color="000001"/>
@@ -2999,7 +3553,7 @@
             </w:tcBorders>
             <w:shd w:fill="auto" w:val="clear"/>
             <w:tcMar>
-              <w:left w:w="68" w:type="dxa"/>
+              <w:left w:w="63" w:type="dxa"/>
             </w:tcMar>
           </w:tcPr>
           <w:p>
@@ -3063,7 +3617,7 @@
             </w:tcBorders>
             <w:shd w:fill="auto" w:val="clear"/>
             <w:tcMar>
-              <w:left w:w="68" w:type="dxa"/>
+              <w:left w:w="63" w:type="dxa"/>
             </w:tcMar>
           </w:tcPr>
           <w:p>
@@ -3094,7 +3648,7 @@
             </w:tcBorders>
             <w:shd w:fill="auto" w:val="clear"/>
             <w:tcMar>
-              <w:left w:w="68" w:type="dxa"/>
+              <w:left w:w="63" w:type="dxa"/>
             </w:tcMar>
           </w:tcPr>
           <w:p>
@@ -3108,27 +3662,41 @@
                 <w:sz w:val="20"/>
                 <w:szCs w:val="20"/>
               </w:rPr>
-              <w:t>-Facebook ID;</w:t>
-            </w:r>
-          </w:p>
-          <w:p>
-            <w:pPr>
-              <w:pStyle w:val="Normal"/>
-              <w:spacing w:lineRule="auto" w:line="276" w:before="0" w:after="200"/>
-              <w:rPr/>
-            </w:pPr>
+              <w:t>-</w:t>
+            </w:r>
             <w:r>
               <w:rPr>
                 <w:sz w:val="20"/>
                 <w:szCs w:val="20"/>
               </w:rPr>
-              <w:t>- Permissão de leitura para API;</w:t>
-            </w:r>
-          </w:p>
-        </w:tc>
-        <w:tc>
-          <w:tcPr>
-            <w:tcW w:w="3123" w:type="dxa"/>
+              <w:t>user01</w:t>
+            </w:r>
+          </w:p>
+          <w:p>
+            <w:pPr>
+              <w:pStyle w:val="Normal"/>
+              <w:spacing w:lineRule="auto" w:line="276" w:before="0" w:after="200"/>
+              <w:rPr/>
+            </w:pPr>
+            <w:r>
+              <w:rPr>
+                <w:sz w:val="20"/>
+                <w:szCs w:val="20"/>
+              </w:rPr>
+              <w:t>-</w:t>
+            </w:r>
+            <w:r>
+              <w:rPr>
+                <w:sz w:val="20"/>
+                <w:szCs w:val="20"/>
+              </w:rPr>
+              <w:t>user123</w:t>
+            </w:r>
+          </w:p>
+        </w:tc>
+        <w:tc>
+          <w:tcPr>
+            <w:tcW w:w="3124" w:type="dxa"/>
             <w:tcBorders>
               <w:top w:val="single" w:sz="4" w:space="0" w:color="000001"/>
               <w:left w:val="single" w:sz="4" w:space="0" w:color="000001"/>
@@ -3139,7 +3707,7 @@
             </w:tcBorders>
             <w:shd w:fill="auto" w:val="clear"/>
             <w:tcMar>
-              <w:left w:w="68" w:type="dxa"/>
+              <w:left w:w="63" w:type="dxa"/>
             </w:tcMar>
           </w:tcPr>
           <w:p>
@@ -3153,477 +3721,7 @@
                 <w:sz w:val="20"/>
                 <w:szCs w:val="20"/>
               </w:rPr>
-              <w:t>MSG: Falha ao conectar</w:t>
-            </w:r>
-          </w:p>
-        </w:tc>
-      </w:tr>
-    </w:tbl>
-    <w:p>
-      <w:pPr>
-        <w:pStyle w:val="Normal"/>
-        <w:rPr/>
-      </w:pPr>
-      <w:r>
-        <w:rPr/>
-      </w:r>
-    </w:p>
-    <w:tbl>
-      <w:tblPr>
-        <w:tblStyle w:val="Table102"/>
-        <w:tblW w:w="9854" w:type="dxa"/>
-        <w:jc w:val="left"/>
-        <w:tblInd w:w="-145" w:type="dxa"/>
-        <w:tblBorders>
-          <w:top w:val="single" w:sz="4" w:space="0" w:color="000001"/>
-          <w:left w:val="single" w:sz="4" w:space="0" w:color="000001"/>
-          <w:bottom w:val="single" w:sz="4" w:space="0" w:color="000001"/>
-          <w:right w:val="single" w:sz="4" w:space="0" w:color="000001"/>
-          <w:insideH w:val="single" w:sz="4" w:space="0" w:color="000001"/>
-          <w:insideV w:val="single" w:sz="4" w:space="0" w:color="000001"/>
-        </w:tblBorders>
-        <w:tblCellMar>
-          <w:top w:w="0" w:type="dxa"/>
-          <w:left w:w="73" w:type="dxa"/>
-          <w:bottom w:w="0" w:type="dxa"/>
-          <w:right w:w="108" w:type="dxa"/>
-        </w:tblCellMar>
-        <w:tblLook w:val="0400"/>
-      </w:tblPr>
-      <w:tblGrid>
-        <w:gridCol w:w="366"/>
-        <w:gridCol w:w="3183"/>
-        <w:gridCol w:w="3181"/>
-        <w:gridCol w:w="3123"/>
-      </w:tblGrid>
-      <w:tr>
-        <w:trPr/>
-        <w:tc>
-          <w:tcPr>
-            <w:tcW w:w="9853" w:type="dxa"/>
-            <w:gridSpan w:val="4"/>
-            <w:tcBorders>
-              <w:top w:val="single" w:sz="4" w:space="0" w:color="000001"/>
-              <w:left w:val="single" w:sz="4" w:space="0" w:color="000001"/>
-              <w:bottom w:val="single" w:sz="4" w:space="0" w:color="000001"/>
-              <w:right w:val="single" w:sz="4" w:space="0" w:color="000001"/>
-              <w:insideH w:val="single" w:sz="4" w:space="0" w:color="000001"/>
-              <w:insideV w:val="single" w:sz="4" w:space="0" w:color="000001"/>
-            </w:tcBorders>
-            <w:shd w:fill="000000"/>
-            <w:tcMar>
-              <w:left w:w="73" w:type="dxa"/>
-            </w:tcMar>
-          </w:tcPr>
-          <w:p>
-            <w:pPr>
-              <w:pStyle w:val="Normal"/>
-              <w:spacing w:lineRule="auto" w:line="276" w:before="0" w:after="200"/>
-              <w:jc w:val="center"/>
-              <w:rPr/>
-            </w:pPr>
-            <w:r>
-              <w:rPr>
-                <w:b/>
-                <w:color w:val="FFFFFF"/>
-                <w:sz w:val="16"/>
-                <w:szCs w:val="16"/>
-              </w:rPr>
-              <w:t>TEM 07 - EFETUAR LOGIN COM CONTA DO FACEBOOK SEM CONEXÃO COM A INTERNET</w:t>
-            </w:r>
-          </w:p>
-        </w:tc>
-      </w:tr>
-      <w:tr>
-        <w:trPr/>
-        <w:tc>
-          <w:tcPr>
-            <w:tcW w:w="366" w:type="dxa"/>
-            <w:tcBorders>
-              <w:top w:val="single" w:sz="4" w:space="0" w:color="000001"/>
-              <w:left w:val="single" w:sz="4" w:space="0" w:color="000001"/>
-              <w:bottom w:val="single" w:sz="4" w:space="0" w:color="000001"/>
-              <w:right w:val="single" w:sz="4" w:space="0" w:color="000001"/>
-              <w:insideH w:val="single" w:sz="4" w:space="0" w:color="000001"/>
-              <w:insideV w:val="single" w:sz="4" w:space="0" w:color="000001"/>
-            </w:tcBorders>
-            <w:shd w:fill="BFBFBF"/>
-          </w:tcPr>
-          <w:p>
-            <w:pPr>
-              <w:pStyle w:val="Normal"/>
-              <w:spacing w:lineRule="auto" w:line="276" w:before="0" w:after="200"/>
-              <w:rPr/>
-            </w:pPr>
-            <w:r>
-              <w:rPr>
-                <w:b/>
-                <w:sz w:val="16"/>
-                <w:szCs w:val="16"/>
-              </w:rPr>
-              <w:t xml:space="preserve"># </w:t>
-            </w:r>
-          </w:p>
-        </w:tc>
-        <w:tc>
-          <w:tcPr>
-            <w:tcW w:w="3183" w:type="dxa"/>
-            <w:tcBorders>
-              <w:top w:val="single" w:sz="4" w:space="0" w:color="000001"/>
-              <w:left w:val="single" w:sz="4" w:space="0" w:color="000001"/>
-              <w:bottom w:val="single" w:sz="4" w:space="0" w:color="000001"/>
-              <w:right w:val="single" w:sz="4" w:space="0" w:color="000001"/>
-              <w:insideH w:val="single" w:sz="4" w:space="0" w:color="000001"/>
-              <w:insideV w:val="single" w:sz="4" w:space="0" w:color="000001"/>
-            </w:tcBorders>
-            <w:shd w:fill="BFBFBF"/>
-            <w:tcMar>
-              <w:left w:w="68" w:type="dxa"/>
-            </w:tcMar>
-          </w:tcPr>
-          <w:p>
-            <w:pPr>
-              <w:pStyle w:val="Normal"/>
-              <w:spacing w:lineRule="auto" w:line="276" w:before="0" w:after="200"/>
-              <w:rPr/>
-            </w:pPr>
-            <w:r>
-              <w:rPr>
-                <w:b/>
-                <w:sz w:val="16"/>
-                <w:szCs w:val="16"/>
-              </w:rPr>
-              <w:t>DESCRIÇÃO DA SITUAÇÃO</w:t>
-            </w:r>
-          </w:p>
-        </w:tc>
-        <w:tc>
-          <w:tcPr>
-            <w:tcW w:w="3181" w:type="dxa"/>
-            <w:tcBorders>
-              <w:top w:val="single" w:sz="4" w:space="0" w:color="000001"/>
-              <w:left w:val="single" w:sz="4" w:space="0" w:color="000001"/>
-              <w:bottom w:val="single" w:sz="4" w:space="0" w:color="000001"/>
-              <w:right w:val="single" w:sz="4" w:space="0" w:color="000001"/>
-              <w:insideH w:val="single" w:sz="4" w:space="0" w:color="000001"/>
-              <w:insideV w:val="single" w:sz="4" w:space="0" w:color="000001"/>
-            </w:tcBorders>
-            <w:shd w:fill="BFBFBF"/>
-            <w:tcMar>
-              <w:left w:w="68" w:type="dxa"/>
-            </w:tcMar>
-          </w:tcPr>
-          <w:p>
-            <w:pPr>
-              <w:pStyle w:val="Normal"/>
-              <w:spacing w:lineRule="auto" w:line="276" w:before="0" w:after="200"/>
-              <w:rPr/>
-            </w:pPr>
-            <w:r>
-              <w:rPr>
-                <w:b/>
-                <w:sz w:val="16"/>
-                <w:szCs w:val="16"/>
-              </w:rPr>
-              <w:t>ENTRADAS PARA A SITUAÇÃO</w:t>
-            </w:r>
-          </w:p>
-        </w:tc>
-        <w:tc>
-          <w:tcPr>
-            <w:tcW w:w="3123" w:type="dxa"/>
-            <w:tcBorders>
-              <w:top w:val="single" w:sz="4" w:space="0" w:color="000001"/>
-              <w:left w:val="single" w:sz="4" w:space="0" w:color="000001"/>
-              <w:bottom w:val="single" w:sz="4" w:space="0" w:color="000001"/>
-              <w:right w:val="single" w:sz="4" w:space="0" w:color="000001"/>
-              <w:insideH w:val="single" w:sz="4" w:space="0" w:color="000001"/>
-              <w:insideV w:val="single" w:sz="4" w:space="0" w:color="000001"/>
-            </w:tcBorders>
-            <w:shd w:fill="BFBFBF"/>
-            <w:tcMar>
-              <w:left w:w="68" w:type="dxa"/>
-            </w:tcMar>
-          </w:tcPr>
-          <w:p>
-            <w:pPr>
-              <w:pStyle w:val="Normal"/>
-              <w:spacing w:lineRule="auto" w:line="276" w:before="0" w:after="200"/>
-              <w:rPr/>
-            </w:pPr>
-            <w:r>
-              <w:rPr>
-                <w:b/>
-                <w:sz w:val="16"/>
-                <w:szCs w:val="16"/>
-              </w:rPr>
-              <w:t>RESULTADO</w:t>
-            </w:r>
-          </w:p>
-        </w:tc>
-      </w:tr>
-      <w:tr>
-        <w:trPr>
-          <w:trHeight w:val="480" w:hRule="atLeast"/>
-        </w:trPr>
-        <w:tc>
-          <w:tcPr>
-            <w:tcW w:w="366" w:type="dxa"/>
-            <w:tcBorders>
-              <w:top w:val="single" w:sz="4" w:space="0" w:color="000001"/>
-              <w:left w:val="single" w:sz="4" w:space="0" w:color="000001"/>
-              <w:bottom w:val="single" w:sz="4" w:space="0" w:color="000001"/>
-              <w:right w:val="single" w:sz="4" w:space="0" w:color="000001"/>
-              <w:insideH w:val="single" w:sz="4" w:space="0" w:color="000001"/>
-              <w:insideV w:val="single" w:sz="4" w:space="0" w:color="000001"/>
-            </w:tcBorders>
-            <w:shd w:fill="auto" w:val="clear"/>
-          </w:tcPr>
-          <w:p>
-            <w:pPr>
-              <w:pStyle w:val="Normal"/>
-              <w:spacing w:lineRule="auto" w:line="276" w:before="0" w:after="200"/>
-              <w:rPr/>
-            </w:pPr>
-            <w:r>
-              <w:rPr>
-                <w:sz w:val="20"/>
-                <w:szCs w:val="20"/>
-              </w:rPr>
-              <w:t>1</w:t>
-            </w:r>
-          </w:p>
-        </w:tc>
-        <w:tc>
-          <w:tcPr>
-            <w:tcW w:w="3183" w:type="dxa"/>
-            <w:tcBorders>
-              <w:top w:val="single" w:sz="4" w:space="0" w:color="000001"/>
-              <w:left w:val="single" w:sz="4" w:space="0" w:color="000001"/>
-              <w:bottom w:val="single" w:sz="4" w:space="0" w:color="000001"/>
-              <w:right w:val="single" w:sz="4" w:space="0" w:color="000001"/>
-              <w:insideH w:val="single" w:sz="4" w:space="0" w:color="000001"/>
-              <w:insideV w:val="single" w:sz="4" w:space="0" w:color="000001"/>
-            </w:tcBorders>
-            <w:shd w:fill="auto" w:val="clear"/>
-            <w:tcMar>
-              <w:left w:w="68" w:type="dxa"/>
-            </w:tcMar>
-          </w:tcPr>
-          <w:p>
-            <w:pPr>
-              <w:pStyle w:val="Normal"/>
-              <w:spacing w:lineRule="auto" w:line="276" w:before="0" w:after="200"/>
-              <w:rPr/>
-            </w:pPr>
-            <w:r>
-              <w:rPr>
-                <w:sz w:val="20"/>
-                <w:szCs w:val="20"/>
-              </w:rPr>
-              <w:t>Abrir activity de login</w:t>
-            </w:r>
-          </w:p>
-        </w:tc>
-        <w:tc>
-          <w:tcPr>
-            <w:tcW w:w="3181" w:type="dxa"/>
-            <w:tcBorders>
-              <w:top w:val="single" w:sz="4" w:space="0" w:color="000001"/>
-              <w:left w:val="single" w:sz="4" w:space="0" w:color="000001"/>
-              <w:bottom w:val="single" w:sz="4" w:space="0" w:color="000001"/>
-              <w:right w:val="single" w:sz="4" w:space="0" w:color="000001"/>
-              <w:insideH w:val="single" w:sz="4" w:space="0" w:color="000001"/>
-              <w:insideV w:val="single" w:sz="4" w:space="0" w:color="000001"/>
-            </w:tcBorders>
-            <w:shd w:fill="auto" w:val="clear"/>
-            <w:tcMar>
-              <w:left w:w="68" w:type="dxa"/>
-            </w:tcMar>
-          </w:tcPr>
-          <w:p>
-            <w:pPr>
-              <w:pStyle w:val="Normal"/>
-              <w:spacing w:lineRule="auto" w:line="276" w:before="0" w:after="200"/>
-              <w:rPr/>
-            </w:pPr>
-            <w:r>
-              <w:rPr>
-                <w:sz w:val="20"/>
-                <w:szCs w:val="20"/>
-              </w:rPr>
-              <w:t>-</w:t>
-            </w:r>
-          </w:p>
-        </w:tc>
-        <w:tc>
-          <w:tcPr>
-            <w:tcW w:w="3123" w:type="dxa"/>
-            <w:tcBorders>
-              <w:top w:val="single" w:sz="4" w:space="0" w:color="000001"/>
-              <w:left w:val="single" w:sz="4" w:space="0" w:color="000001"/>
-              <w:bottom w:val="single" w:sz="4" w:space="0" w:color="000001"/>
-              <w:right w:val="single" w:sz="4" w:space="0" w:color="000001"/>
-              <w:insideH w:val="single" w:sz="4" w:space="0" w:color="000001"/>
-              <w:insideV w:val="single" w:sz="4" w:space="0" w:color="000001"/>
-            </w:tcBorders>
-            <w:shd w:fill="auto" w:val="clear"/>
-            <w:tcMar>
-              <w:left w:w="68" w:type="dxa"/>
-            </w:tcMar>
-          </w:tcPr>
-          <w:p>
-            <w:pPr>
-              <w:pStyle w:val="Normal"/>
-              <w:spacing w:lineRule="auto" w:line="276" w:before="0" w:after="200"/>
-              <w:rPr/>
-            </w:pPr>
-            <w:r>
-              <w:rPr>
-                <w:sz w:val="20"/>
-                <w:szCs w:val="20"/>
-              </w:rPr>
-              <w:t>Activity de login</w:t>
-            </w:r>
-          </w:p>
-        </w:tc>
-      </w:tr>
-      <w:tr>
-        <w:trPr>
-          <w:trHeight w:val="480" w:hRule="atLeast"/>
-        </w:trPr>
-        <w:tc>
-          <w:tcPr>
-            <w:tcW w:w="366" w:type="dxa"/>
-            <w:tcBorders>
-              <w:top w:val="single" w:sz="4" w:space="0" w:color="000001"/>
-              <w:left w:val="single" w:sz="4" w:space="0" w:color="000001"/>
-              <w:bottom w:val="single" w:sz="4" w:space="0" w:color="000001"/>
-              <w:right w:val="single" w:sz="4" w:space="0" w:color="000001"/>
-              <w:insideH w:val="single" w:sz="4" w:space="0" w:color="000001"/>
-              <w:insideV w:val="single" w:sz="4" w:space="0" w:color="000001"/>
-            </w:tcBorders>
-            <w:shd w:fill="auto" w:val="clear"/>
-          </w:tcPr>
-          <w:p>
-            <w:pPr>
-              <w:pStyle w:val="Normal"/>
-              <w:spacing w:lineRule="auto" w:line="276" w:before="0" w:after="200"/>
-              <w:rPr/>
-            </w:pPr>
-            <w:r>
-              <w:rPr>
-                <w:sz w:val="20"/>
-                <w:szCs w:val="20"/>
-              </w:rPr>
-              <w:t>2</w:t>
-            </w:r>
-          </w:p>
-        </w:tc>
-        <w:tc>
-          <w:tcPr>
-            <w:tcW w:w="3183" w:type="dxa"/>
-            <w:tcBorders>
-              <w:top w:val="single" w:sz="4" w:space="0" w:color="000001"/>
-              <w:left w:val="single" w:sz="4" w:space="0" w:color="000001"/>
-              <w:bottom w:val="single" w:sz="4" w:space="0" w:color="000001"/>
-              <w:right w:val="single" w:sz="4" w:space="0" w:color="000001"/>
-              <w:insideH w:val="single" w:sz="4" w:space="0" w:color="000001"/>
-              <w:insideV w:val="single" w:sz="4" w:space="0" w:color="000001"/>
-            </w:tcBorders>
-            <w:shd w:fill="auto" w:val="clear"/>
-            <w:tcMar>
-              <w:left w:w="68" w:type="dxa"/>
-            </w:tcMar>
-          </w:tcPr>
-          <w:p>
-            <w:pPr>
-              <w:pStyle w:val="Normal"/>
-              <w:spacing w:lineRule="auto" w:line="276" w:before="0" w:after="200"/>
-              <w:rPr/>
-            </w:pPr>
-            <w:r>
-              <w:rPr>
-                <w:sz w:val="20"/>
-                <w:szCs w:val="20"/>
-              </w:rPr>
-              <w:t>Clicar em continuar com facebook</w:t>
-            </w:r>
-          </w:p>
-        </w:tc>
-        <w:tc>
-          <w:tcPr>
-            <w:tcW w:w="3181" w:type="dxa"/>
-            <w:tcBorders>
-              <w:top w:val="single" w:sz="4" w:space="0" w:color="000001"/>
-              <w:left w:val="single" w:sz="4" w:space="0" w:color="000001"/>
-              <w:bottom w:val="single" w:sz="4" w:space="0" w:color="000001"/>
-              <w:right w:val="single" w:sz="4" w:space="0" w:color="000001"/>
-              <w:insideH w:val="single" w:sz="4" w:space="0" w:color="000001"/>
-              <w:insideV w:val="single" w:sz="4" w:space="0" w:color="000001"/>
-            </w:tcBorders>
-            <w:shd w:fill="auto" w:val="clear"/>
-            <w:tcMar>
-              <w:left w:w="68" w:type="dxa"/>
-            </w:tcMar>
-          </w:tcPr>
-          <w:p>
-            <w:pPr>
-              <w:pStyle w:val="Normal"/>
-              <w:spacing w:lineRule="auto" w:line="276" w:before="0" w:after="200"/>
-              <w:rPr/>
-            </w:pPr>
-            <w:r>
-              <w:rPr>
-                <w:sz w:val="20"/>
-                <w:szCs w:val="20"/>
-              </w:rPr>
-              <w:t>-Facebook ID;</w:t>
-            </w:r>
-          </w:p>
-          <w:p>
-            <w:pPr>
-              <w:pStyle w:val="Normal"/>
-              <w:spacing w:lineRule="auto" w:line="276" w:before="0" w:after="200"/>
-              <w:rPr/>
-            </w:pPr>
-            <w:r>
-              <w:rPr>
-                <w:sz w:val="20"/>
-                <w:szCs w:val="20"/>
-              </w:rPr>
-              <w:t>- Permissão de leitura para API;</w:t>
-            </w:r>
-          </w:p>
-        </w:tc>
-        <w:tc>
-          <w:tcPr>
-            <w:tcW w:w="3123" w:type="dxa"/>
-            <w:tcBorders>
-              <w:top w:val="single" w:sz="4" w:space="0" w:color="000001"/>
-              <w:left w:val="single" w:sz="4" w:space="0" w:color="000001"/>
-              <w:bottom w:val="single" w:sz="4" w:space="0" w:color="000001"/>
-              <w:right w:val="single" w:sz="4" w:space="0" w:color="000001"/>
-              <w:insideH w:val="single" w:sz="4" w:space="0" w:color="000001"/>
-              <w:insideV w:val="single" w:sz="4" w:space="0" w:color="000001"/>
-            </w:tcBorders>
-            <w:shd w:fill="auto" w:val="clear"/>
-            <w:tcMar>
-              <w:left w:w="68" w:type="dxa"/>
-            </w:tcMar>
-          </w:tcPr>
-          <w:p>
-            <w:pPr>
-              <w:pStyle w:val="Normal"/>
-              <w:spacing w:lineRule="auto" w:line="276" w:before="0" w:after="200"/>
-              <w:rPr/>
-            </w:pPr>
-            <w:r>
-              <w:rPr>
-                <w:sz w:val="20"/>
-                <w:szCs w:val="20"/>
-              </w:rPr>
-              <w:t>Aplicação fecha</w:t>
+              <w:t>MSG: Falha ao tentar efetuar login</w:t>
             </w:r>
           </w:p>
         </w:tc>

</xml_diff>